<commit_message>
Tours of hero angular 7.0
Signed-off-by: vishal4799 <vishal4799@gmail.com>
</commit_message>
<xml_diff>
--- a/Interview/BMC Projects/ITDA.docx
+++ b/Interview/BMC Projects/ITDA.docx
@@ -21,7 +21,15 @@
     <w:p/>
     <w:p>
       <w:r>
-        <w:t>****** Architechture *******</w:t>
+        <w:t xml:space="preserve">****** </w:t>
+      </w:r>
+      <w:proofErr w:type="spellStart"/>
+      <w:r>
+        <w:t>Architechture</w:t>
+      </w:r>
+      <w:proofErr w:type="spellEnd"/>
+      <w:r>
+        <w:t xml:space="preserve"> *******</w:t>
       </w:r>
     </w:p>
     <w:p/>
@@ -45,7 +53,27 @@
           <w:sz w:val="20"/>
           <w:szCs w:val="20"/>
         </w:rPr>
-        <w:t>The following diagram illustrates the overall architecture of the BMC TrueSight IT Data Analytics product.</w:t>
+        <w:t xml:space="preserve">The following diagram illustrates the overall architecture of the BMC </w:t>
+      </w:r>
+      <w:proofErr w:type="spellStart"/>
+      <w:r>
+        <w:rPr>
+          <w:rFonts w:ascii="Arial" w:hAnsi="Arial" w:cs="Arial"/>
+          <w:color w:val="000000"/>
+          <w:sz w:val="20"/>
+          <w:szCs w:val="20"/>
+        </w:rPr>
+        <w:t>TrueSight</w:t>
+      </w:r>
+      <w:proofErr w:type="spellEnd"/>
+      <w:r>
+        <w:rPr>
+          <w:rFonts w:ascii="Arial" w:hAnsi="Arial" w:cs="Arial"/>
+          <w:color w:val="000000"/>
+          <w:sz w:val="20"/>
+          <w:szCs w:val="20"/>
+        </w:rPr>
+        <w:t xml:space="preserve"> IT Data Analytics product.</w:t>
       </w:r>
     </w:p>
     <w:p>
@@ -444,7 +472,15 @@
               <w:spacing w:before="0" w:beforeAutospacing="0" w:after="0" w:afterAutospacing="0"/>
             </w:pPr>
             <w:r>
-              <w:t>This is the administrative console for the BMC TrueSight IT Data Analytics product.</w:t>
+              <w:t xml:space="preserve">This is the administrative console for the BMC </w:t>
+            </w:r>
+            <w:proofErr w:type="spellStart"/>
+            <w:r>
+              <w:t>TrueSight</w:t>
+            </w:r>
+            <w:proofErr w:type="spellEnd"/>
+            <w:r>
+              <w:t xml:space="preserve"> IT Data Analytics product.</w:t>
             </w:r>
           </w:p>
           <w:p>
@@ -453,7 +489,15 @@
               <w:spacing w:before="150" w:beforeAutospacing="0" w:after="0" w:afterAutospacing="0"/>
             </w:pPr>
             <w:r>
-              <w:t>The Console Server component serves as the user interface for performing all actions in the BMC TrueSight IT Data Analytics product. The Console Server also acts as the gatekeeper for all actions that can be performed by using the CLI. The authentication and authorization checks for all operations are performed by the Console Server.</w:t>
+              <w:t>The Console Server component serves as the user interface for performing all actions in the BMC </w:t>
+            </w:r>
+            <w:proofErr w:type="spellStart"/>
+            <w:r>
+              <w:t>TrueSight</w:t>
+            </w:r>
+            <w:proofErr w:type="spellEnd"/>
+            <w:r>
+              <w:t xml:space="preserve"> IT Data Analytics product. The Console Server also acts as the gatekeeper for all actions that can be performed by using the CLI. The authentication and authorization checks for all operations are performed by the Console Server.</w:t>
             </w:r>
           </w:p>
           <w:p>
@@ -471,7 +515,15 @@
               <w:spacing w:before="150" w:beforeAutospacing="0" w:after="0" w:afterAutospacing="0"/>
             </w:pPr>
             <w:r>
-              <w:t>The Console Server stores all the configuration details in the Configuration Database. This components interacts with all the other product components.</w:t>
+              <w:t xml:space="preserve">The Console Server stores all the configuration details in the Configuration Database. </w:t>
+            </w:r>
+            <w:proofErr w:type="gramStart"/>
+            <w:r>
+              <w:t>This components</w:t>
+            </w:r>
+            <w:proofErr w:type="gramEnd"/>
+            <w:r>
+              <w:t xml:space="preserve"> interacts with all the other product components.</w:t>
             </w:r>
           </w:p>
         </w:tc>
@@ -606,7 +658,21 @@
               <w:rPr>
                 <w:color w:val="000000"/>
               </w:rPr>
-              <w:t>The Indexer component acts as an internal datastore used by BMC TrueSight IT Data Analytics, for storing all the data that is collected by using Collection Stations and Collection Agents.</w:t>
+              <w:t xml:space="preserve">The Indexer component acts as an internal datastore used by BMC </w:t>
+            </w:r>
+            <w:proofErr w:type="spellStart"/>
+            <w:r>
+              <w:rPr>
+                <w:color w:val="000000"/>
+              </w:rPr>
+              <w:t>TrueSight</w:t>
+            </w:r>
+            <w:proofErr w:type="spellEnd"/>
+            <w:r>
+              <w:rPr>
+                <w:color w:val="000000"/>
+              </w:rPr>
+              <w:t xml:space="preserve"> IT Data Analytics, for storing all the data that is collected by using Collection Stations and Collection Agents.</w:t>
             </w:r>
           </w:p>
           <w:p>
@@ -688,7 +754,15 @@
               <w:spacing w:before="0" w:beforeAutospacing="0" w:after="0" w:afterAutospacing="0"/>
             </w:pPr>
             <w:r>
-              <w:t>All configurations of data collectors, views, and saved searches that are used in BMC TrueSight IT Data Analytics are stored in the Configuration Database.</w:t>
+              <w:t xml:space="preserve">All configurations of data collectors, views, and saved searches that are used in BMC </w:t>
+            </w:r>
+            <w:proofErr w:type="spellStart"/>
+            <w:r>
+              <w:t>TrueSight</w:t>
+            </w:r>
+            <w:proofErr w:type="spellEnd"/>
+            <w:r>
+              <w:t xml:space="preserve"> IT Data Analytics are stored in the Configuration Database.</w:t>
             </w:r>
           </w:p>
           <w:p>
@@ -765,7 +839,13 @@
     </w:p>
     <w:p>
       <w:r>
-        <w:t>Speed up MTTR by using advanced analytics with your log data</w:t>
+        <w:t>Speed up MTTR</w:t>
+      </w:r>
+      <w:r>
+        <w:t xml:space="preserve"> (mean time to repair)</w:t>
+      </w:r>
+      <w:r>
+        <w:t xml:space="preserve"> by using advanced analytics with your log data</w:t>
       </w:r>
     </w:p>
     <w:p/>
@@ -776,7 +856,15 @@
     </w:p>
     <w:p>
       <w:r>
-        <w:t>-Focus on whats not normal by comparing to a known normal(good)</w:t>
+        <w:t xml:space="preserve">-Focus on </w:t>
+      </w:r>
+      <w:proofErr w:type="spellStart"/>
+      <w:r>
+        <w:t>whats</w:t>
+      </w:r>
+      <w:proofErr w:type="spellEnd"/>
+      <w:r>
+        <w:t xml:space="preserve"> not normal by comparing to a known normal(good)</w:t>
       </w:r>
     </w:p>
     <w:p>
@@ -819,12 +907,44 @@
     </w:p>
     <w:p>
       <w:r>
-        <w:t>-Takes coalescs to the next level</w:t>
-      </w:r>
-    </w:p>
-    <w:p>
-      <w:r>
-        <w:t>-Is there anything unsual in the log data? More of a particular type of mesage? Less?</w:t>
+        <w:t xml:space="preserve">-Takes </w:t>
+      </w:r>
+      <w:bookmarkStart w:id="0" w:name="_GoBack"/>
+      <w:r>
+        <w:t>coalesces</w:t>
+      </w:r>
+      <w:r>
+        <w:t xml:space="preserve"> </w:t>
+      </w:r>
+      <w:bookmarkEnd w:id="0"/>
+      <w:r>
+        <w:t>to the next level</w:t>
+      </w:r>
+    </w:p>
+    <w:p>
+      <w:r>
+        <w:t xml:space="preserve">-Is there anything </w:t>
+      </w:r>
+      <w:proofErr w:type="spellStart"/>
+      <w:r>
+        <w:t>unsual</w:t>
+      </w:r>
+      <w:proofErr w:type="spellEnd"/>
+      <w:r>
+        <w:t xml:space="preserve"> in the log data? More of a </w:t>
+      </w:r>
+      <w:proofErr w:type="gramStart"/>
+      <w:r>
+        <w:t xml:space="preserve">particular type of </w:t>
+      </w:r>
+      <w:proofErr w:type="spellStart"/>
+      <w:r>
+        <w:t>mesage</w:t>
+      </w:r>
+      <w:proofErr w:type="spellEnd"/>
+      <w:proofErr w:type="gramEnd"/>
+      <w:r>
+        <w:t>? Less?</w:t>
       </w:r>
     </w:p>
     <w:p>
@@ -893,8 +1013,6 @@
       <w:r>
         <w:t>Upload File</w:t>
       </w:r>
-      <w:bookmarkStart w:id="0" w:name="_GoBack"/>
-      <w:bookmarkEnd w:id="0"/>
       <w:r>
         <w:rPr>
           <w:rFonts w:ascii="Consolas" w:eastAsia="Times New Roman" w:hAnsi="Consolas" w:cs="Times New Roman"/>

</xml_diff>